<commit_message>
data do doc final
</commit_message>
<xml_diff>
--- a/report/SAR-2021-012-JG-v01.docx
+++ b/report/SAR-2021-012-JG-v01.docx
@@ -89,7 +89,13 @@
         <w:rPr>
           <w:lang w:val="pt-BR" w:eastAsia="en-US" w:bidi="ar-SA"/>
         </w:rPr>
-        <w:t xml:space="preserve"> 2021-10-15</w:t>
+        <w:t xml:space="preserve"> 2021-10-1</w:t>
+      </w:r>
+      <w:r>
+        <w:rPr>
+          <w:lang w:val="pt-BR" w:eastAsia="en-US" w:bidi="ar-SA"/>
+        </w:rPr>
+        <w:t>8</w:t>
       </w:r>
     </w:p>
     <w:sdt>
@@ -783,7 +789,7 @@
           <mc:Choice Requires="wps">
             <w:drawing>
               <wp:inline distT="0" distB="0" distL="0" distR="0">
-                <wp:extent cx="6125210" cy="24130"/>
+                <wp:extent cx="6125845" cy="24765"/>
                 <wp:effectExtent l="0" t="0" r="0" b="0"/>
                 <wp:docPr id="1" name="Forma1"/>
                 <a:graphic xmlns:a="http://schemas.openxmlformats.org/drawingml/2006/main">
@@ -793,7 +799,7 @@
                       <wps:spPr>
                         <a:xfrm>
                           <a:off x="0" y="0"/>
-                          <a:ext cx="6124680" cy="23400"/>
+                          <a:ext cx="6125040" cy="24120"/>
                         </a:xfrm>
                         <a:prstGeom prst="rect">
                           <a:avLst/>
@@ -825,7 +831,7 @@
           </mc:Choice>
           <mc:Fallback>
             <w:pict>
-              <v:rect id="shape_0" ID="Forma1" path="m0,0l-2147483645,0l-2147483645,-2147483646l0,-2147483646xe" fillcolor="white" stroked="t" o:allowincell="f" style="position:absolute;margin-left:0pt;margin-top:-1.9pt;width:482.2pt;height:1.8pt;mso-wrap-style:none;v-text-anchor:middle;mso-position-vertical:top">
+              <v:rect id="shape_0" ID="Forma1" path="m0,0l-2147483645,0l-2147483645,-2147483646l0,-2147483646xe" fillcolor="white" stroked="t" o:allowincell="f" style="position:absolute;margin-left:0pt;margin-top:-1.95pt;width:482.25pt;height:1.85pt;mso-wrap-style:none;v-text-anchor:middle;mso-position-vertical:top">
                 <v:fill o:detectmouseclick="t" type="solid" color2="black"/>
                 <v:stroke color="black" joinstyle="round" endcap="flat"/>
                 <w10:wrap type="square"/>
@@ -1104,7 +1110,7 @@
           <mc:Choice Requires="wps">
             <w:drawing>
               <wp:inline distT="0" distB="0" distL="0" distR="0">
-                <wp:extent cx="5715" cy="24130"/>
+                <wp:extent cx="6350" cy="24765"/>
                 <wp:effectExtent l="0" t="0" r="0" b="0"/>
                 <wp:docPr id="2" name="Forma2"/>
                 <a:graphic xmlns:a="http://schemas.openxmlformats.org/drawingml/2006/main">
@@ -1114,7 +1120,7 @@
                       <wps:spPr>
                         <a:xfrm>
                           <a:off x="0" y="0"/>
-                          <a:ext cx="5040" cy="23400"/>
+                          <a:ext cx="5760" cy="24120"/>
                         </a:xfrm>
                         <a:prstGeom prst="rect">
                           <a:avLst/>
@@ -1146,7 +1152,7 @@
           </mc:Choice>
           <mc:Fallback>
             <w:pict>
-              <v:rect id="shape_0" ID="Forma2" path="m0,0l-2147483645,0l-2147483645,-2147483646l0,-2147483646xe" fillcolor="white" stroked="t" o:allowincell="f" style="position:absolute;margin-left:0pt;margin-top:-1.9pt;width:0.35pt;height:1.8pt;mso-wrap-style:none;v-text-anchor:middle;mso-position-vertical:top">
+              <v:rect id="shape_0" ID="Forma2" path="m0,0l-2147483645,0l-2147483645,-2147483646l0,-2147483646xe" fillcolor="white" stroked="t" o:allowincell="f" style="position:absolute;margin-left:0pt;margin-top:-1.95pt;width:0.4pt;height:1.85pt;mso-wrap-style:none;v-text-anchor:middle;mso-position-vertical:top">
                 <v:fill o:detectmouseclick="t" type="solid" color2="black"/>
                 <v:stroke color="black" joinstyle="round" endcap="flat"/>
                 <w10:wrap type="square"/>
@@ -1467,8 +1473,8 @@
         </w:rPr>
         <w:t>Foram feitos ajustes de escala em variáveis para facilitar a interpretação das estimativas da análise de regressão. O número de votos foi padronizado em votos por 100 mil, a capilaridade foi padronizada em faixas de 10% e a Receita total em milhões de reais.</w:t>
       </w:r>
-      <w:bookmarkStart w:id="6" w:name="recepção-e-tratamento-dos-dados"/>
-      <w:bookmarkStart w:id="7" w:name="introdução"/>
+      <w:bookmarkStart w:id="6" w:name="introdução"/>
+      <w:bookmarkStart w:id="7" w:name="recepção-e-tratamento-dos-dados"/>
       <w:bookmarkEnd w:id="6"/>
       <w:bookmarkEnd w:id="7"/>
     </w:p>
@@ -1579,8 +1585,8 @@
         </w:rPr>
         <w:t>As receitas discriminadas em suas diversas origens não foram consideradas na análise, devido à baixa representatividade de valores em suas distribuições (figura A1).</w:t>
       </w:r>
-      <w:bookmarkStart w:id="13" w:name="covariáveis"/>
-      <w:bookmarkStart w:id="14" w:name="variáveis"/>
+      <w:bookmarkStart w:id="13" w:name="variáveis"/>
+      <w:bookmarkStart w:id="14" w:name="covariáveis"/>
       <w:bookmarkEnd w:id="13"/>
       <w:bookmarkEnd w:id="14"/>
     </w:p>
@@ -1713,9 +1719,9 @@
         </w:rPr>
         <w:t xml:space="preserve"> versão 4.1.1.</w:t>
       </w:r>
-      <w:bookmarkStart w:id="17" w:name="metodologia"/>
+      <w:bookmarkStart w:id="17" w:name="softwares-utilizados"/>
       <w:bookmarkStart w:id="18" w:name="análises-estatísticas"/>
-      <w:bookmarkStart w:id="19" w:name="softwares-utilizados"/>
+      <w:bookmarkStart w:id="19" w:name="metodologia"/>
       <w:bookmarkEnd w:id="17"/>
       <w:bookmarkEnd w:id="18"/>
       <w:bookmarkEnd w:id="19"/>
@@ -18589,8 +18595,8 @@
         </w:rPr>
         <w:t>As deputadas mulheres pareciam ser maioria entre os evangélicos, sendo três vezes mais prováveis de se autodenomiarem evangélicas quando comparadas aos homens (OR: 3.18 (95% CI 1.61, 6.28; p&lt;0.001)). Apesar de obter uma receita menor os deputados evangélicos atingem uma capilaridade 25% maior quando comparados aos outros deputados (OR: 1.25 (95% CI 1.05, 1.49; p=0.012)).Por fim, o número de votos parece ser um fator de confundimento.   O número de votos não está na cadeia causal entre a receita e a classificação como evangélico, e também está associado tanto com a classificação como evangélico (OR: 0.49 (</w:t>
       </w:r>
-      <w:bookmarkStart w:id="24" w:name="X43f6580a7216d68445b0231849bcbb1fa4eff97"/>
-      <w:bookmarkStart w:id="25" w:name="resultados"/>
+      <w:bookmarkStart w:id="24" w:name="resultados"/>
+      <w:bookmarkStart w:id="25" w:name="X43f6580a7216d68445b0231849bcbb1fa4eff97"/>
       <w:bookmarkEnd w:id="24"/>
       <w:bookmarkEnd w:id="25"/>
       <w:r>
@@ -18907,8 +18913,8 @@
       <w:tblGrid>
         <w:gridCol w:w="397"/>
         <w:gridCol w:w="765"/>
-        <w:gridCol w:w="304"/>
-        <w:gridCol w:w="1218"/>
+        <w:gridCol w:w="303"/>
+        <w:gridCol w:w="1219"/>
         <w:gridCol w:w="851"/>
         <w:gridCol w:w="490"/>
         <w:gridCol w:w="1032"/>
@@ -19034,7 +19040,7 @@
         </w:tc>
         <w:tc>
           <w:tcPr>
-            <w:tcW w:w="304" w:type="dxa"/>
+            <w:tcW w:w="303" w:type="dxa"/>
             <w:tcBorders>
               <w:top w:val="single" w:sz="4" w:space="0" w:color="000000"/>
               <w:left w:val="single" w:sz="4" w:space="0" w:color="000000"/>
@@ -19090,7 +19096,7 @@
         </w:tc>
         <w:tc>
           <w:tcPr>
-            <w:tcW w:w="1218" w:type="dxa"/>
+            <w:tcW w:w="1219" w:type="dxa"/>
             <w:tcBorders>
               <w:top w:val="single" w:sz="4" w:space="0" w:color="000000"/>
               <w:left w:val="single" w:sz="4" w:space="0" w:color="000000"/>
@@ -19705,7 +19711,7 @@
         </w:tc>
         <w:tc>
           <w:tcPr>
-            <w:tcW w:w="304" w:type="dxa"/>
+            <w:tcW w:w="303" w:type="dxa"/>
             <w:tcBorders>
               <w:left w:val="single" w:sz="4" w:space="0" w:color="000000"/>
               <w:bottom w:val="single" w:sz="4" w:space="0" w:color="000000"/>
@@ -19758,7 +19764,7 @@
         </w:tc>
         <w:tc>
           <w:tcPr>
-            <w:tcW w:w="1218" w:type="dxa"/>
+            <w:tcW w:w="1219" w:type="dxa"/>
             <w:tcBorders>
               <w:left w:val="single" w:sz="4" w:space="0" w:color="000000"/>
               <w:bottom w:val="single" w:sz="4" w:space="0" w:color="000000"/>
@@ -20346,7 +20352,7 @@
         </w:tc>
         <w:tc>
           <w:tcPr>
-            <w:tcW w:w="304" w:type="dxa"/>
+            <w:tcW w:w="303" w:type="dxa"/>
             <w:tcBorders>
               <w:left w:val="single" w:sz="4" w:space="0" w:color="000000"/>
               <w:bottom w:val="single" w:sz="4" w:space="0" w:color="000000"/>
@@ -20399,7 +20405,7 @@
         </w:tc>
         <w:tc>
           <w:tcPr>
-            <w:tcW w:w="1218" w:type="dxa"/>
+            <w:tcW w:w="1219" w:type="dxa"/>
             <w:tcBorders>
               <w:left w:val="single" w:sz="4" w:space="0" w:color="000000"/>
               <w:bottom w:val="single" w:sz="4" w:space="0" w:color="000000"/>
@@ -20987,7 +20993,7 @@
         </w:tc>
         <w:tc>
           <w:tcPr>
-            <w:tcW w:w="304" w:type="dxa"/>
+            <w:tcW w:w="303" w:type="dxa"/>
             <w:tcBorders>
               <w:left w:val="single" w:sz="4" w:space="0" w:color="000000"/>
               <w:bottom w:val="single" w:sz="4" w:space="0" w:color="000000"/>
@@ -21040,7 +21046,7 @@
         </w:tc>
         <w:tc>
           <w:tcPr>
-            <w:tcW w:w="1218" w:type="dxa"/>
+            <w:tcW w:w="1219" w:type="dxa"/>
             <w:tcBorders>
               <w:left w:val="single" w:sz="4" w:space="0" w:color="000000"/>
               <w:bottom w:val="single" w:sz="4" w:space="0" w:color="000000"/>
@@ -21628,7 +21634,7 @@
         </w:tc>
         <w:tc>
           <w:tcPr>
-            <w:tcW w:w="304" w:type="dxa"/>
+            <w:tcW w:w="303" w:type="dxa"/>
             <w:tcBorders>
               <w:left w:val="single" w:sz="4" w:space="0" w:color="000000"/>
               <w:bottom w:val="single" w:sz="4" w:space="0" w:color="000000"/>
@@ -21681,7 +21687,7 @@
         </w:tc>
         <w:tc>
           <w:tcPr>
-            <w:tcW w:w="1218" w:type="dxa"/>
+            <w:tcW w:w="1219" w:type="dxa"/>
             <w:tcBorders>
               <w:left w:val="single" w:sz="4" w:space="0" w:color="000000"/>
               <w:bottom w:val="single" w:sz="4" w:space="0" w:color="000000"/>
@@ -22269,7 +22275,7 @@
         </w:tc>
         <w:tc>
           <w:tcPr>
-            <w:tcW w:w="304" w:type="dxa"/>
+            <w:tcW w:w="303" w:type="dxa"/>
             <w:tcBorders>
               <w:left w:val="single" w:sz="4" w:space="0" w:color="000000"/>
               <w:bottom w:val="single" w:sz="4" w:space="0" w:color="000000"/>
@@ -22322,7 +22328,7 @@
         </w:tc>
         <w:tc>
           <w:tcPr>
-            <w:tcW w:w="1218" w:type="dxa"/>
+            <w:tcW w:w="1219" w:type="dxa"/>
             <w:tcBorders>
               <w:left w:val="single" w:sz="4" w:space="0" w:color="000000"/>
               <w:bottom w:val="single" w:sz="4" w:space="0" w:color="000000"/>
@@ -22842,25 +22848,12 @@
           <w:lang w:val="pt-BR" w:eastAsia="en-US" w:bidi="ar-SA"/>
         </w:rPr>
       </w:pPr>
-      <w:hyperlink r:id="rId4">
-        <w:r>
-          <w:rPr>
-            <w:rStyle w:val="LinkdaInternet"/>
-            <w:lang w:val="pt-BR" w:eastAsia="en-US" w:bidi="ar-SA"/>
-          </w:rPr>
-          <w:t>https://github.com/philsf-biostat/SAR-2021-012-JG/</w:t>
-        </w:r>
-      </w:hyperlink>
-    </w:p>
-    <w:p>
-      <w:pPr>
-        <w:pStyle w:val="Corpodotexto"/>
+      <w:r>
         <w:rPr>
+          <w:rStyle w:val="LinkdaInternet"/>
           <w:lang w:val="pt-BR" w:eastAsia="en-US" w:bidi="ar-SA"/>
         </w:rPr>
-      </w:pPr>
-      <w:r>
-        <w:rPr/>
+        <w:t>https://github.com/philsf-biostat/SAR-2021-012-JG/</w:t>
       </w:r>
     </w:p>
     <w:p>
@@ -22871,7 +22864,22 @@
         </w:rPr>
       </w:pPr>
       <w:r>
-        <w:rPr/>
+        <w:rPr>
+          <w:lang w:val="pt-BR" w:eastAsia="en-US" w:bidi="ar-SA"/>
+        </w:rPr>
+      </w:r>
+    </w:p>
+    <w:p>
+      <w:pPr>
+        <w:pStyle w:val="Corpodotexto"/>
+        <w:rPr>
+          <w:lang w:val="pt-BR" w:eastAsia="en-US" w:bidi="ar-SA"/>
+        </w:rPr>
+      </w:pPr>
+      <w:r>
+        <w:rPr>
+          <w:lang w:val="pt-BR" w:eastAsia="en-US" w:bidi="ar-SA"/>
+        </w:rPr>
       </w:r>
     </w:p>
     <w:p>
@@ -22917,7 +22925,7 @@
                     </pic:cNvPicPr>
                   </pic:nvPicPr>
                   <pic:blipFill>
-                    <a:blip r:embed="rId5"/>
+                    <a:blip r:embed="rId3"/>
                     <a:stretch>
                       <a:fillRect/>
                     </a:stretch>
@@ -22975,8 +22983,8 @@
       </w:r>
     </w:p>
     <w:sectPr>
-      <w:headerReference w:type="default" r:id="rId6"/>
-      <w:footerReference w:type="default" r:id="rId7"/>
+      <w:headerReference w:type="default" r:id="rId4"/>
+      <w:footerReference w:type="default" r:id="rId5"/>
       <w:type w:val="nextPage"/>
       <w:pgSz w:w="11906" w:h="16838"/>
       <w:pgMar w:left="1134" w:right="1134" w:gutter="0" w:header="567" w:top="1758" w:footer="567" w:bottom="1758"/>
@@ -23017,7 +23025,7 @@
         <mc:Choice Requires="wps">
           <w:drawing>
             <wp:inline distT="0" distB="0" distL="0" distR="0">
-              <wp:extent cx="6142355" cy="41275"/>
+              <wp:extent cx="6142990" cy="41910"/>
               <wp:effectExtent l="0" t="0" r="0" b="0"/>
               <wp:docPr id="6" name="Forma4"/>
               <a:graphic xmlns:a="http://schemas.openxmlformats.org/drawingml/2006/main">
@@ -23027,7 +23035,7 @@
                     <wps:spPr>
                       <a:xfrm>
                         <a:off x="0" y="0"/>
-                        <a:ext cx="6141600" cy="40680"/>
+                        <a:ext cx="6142320" cy="41400"/>
                       </a:xfrm>
                       <a:prstGeom prst="rect">
                         <a:avLst/>
@@ -23056,7 +23064,7 @@
         </mc:Choice>
         <mc:Fallback>
           <w:pict>
-            <v:rect id="shape_0" ID="Forma4" path="m0,0l-2147483645,0l-2147483645,-2147483646l0,-2147483646xe" fillcolor="white" stroked="t" o:allowincell="f" style="position:absolute;margin-left:0pt;margin-top:-3.25pt;width:483.55pt;height:3.15pt;mso-wrap-style:none;v-text-anchor:middle;mso-position-vertical:top">
+            <v:rect id="shape_0" ID="Forma4" path="m0,0l-2147483645,0l-2147483645,-2147483646l0,-2147483646xe" fillcolor="white" stroked="t" o:allowincell="f" style="position:absolute;margin-left:0pt;margin-top:-3.3pt;width:483.6pt;height:3.2pt;mso-wrap-style:none;v-text-anchor:middle;mso-position-vertical:top">
               <v:fill o:detectmouseclick="t" type="solid" color2="black"/>
               <v:stroke color="black" joinstyle="round" endcap="flat"/>
               <w10:wrap type="square"/>
@@ -23579,7 +23587,7 @@
             <w:rPr>
               <w:lang w:val="pt-BR" w:eastAsia="en-US" w:bidi="ar-SA"/>
             </w:rPr>
-            <w:t>9</w:t>
+            <w:t>11</w:t>
           </w:r>
           <w:r>
             <w:rPr>
@@ -23820,7 +23828,7 @@
         <mc:Choice Requires="wps">
           <w:drawing>
             <wp:inline distT="0" distB="0" distL="0" distR="0">
-              <wp:extent cx="6142355" cy="41275"/>
+              <wp:extent cx="6142990" cy="41910"/>
               <wp:effectExtent l="0" t="0" r="0" b="0"/>
               <wp:docPr id="5" name="Forma3"/>
               <a:graphic xmlns:a="http://schemas.openxmlformats.org/drawingml/2006/main">
@@ -23830,7 +23838,7 @@
                     <wps:spPr>
                       <a:xfrm>
                         <a:off x="0" y="0"/>
-                        <a:ext cx="6141600" cy="40680"/>
+                        <a:ext cx="6142320" cy="41400"/>
                       </a:xfrm>
                       <a:prstGeom prst="rect">
                         <a:avLst/>
@@ -23859,7 +23867,7 @@
         </mc:Choice>
         <mc:Fallback>
           <w:pict>
-            <v:rect id="shape_0" ID="Forma3" path="m0,0l-2147483645,0l-2147483645,-2147483646l0,-2147483646xe" fillcolor="white" stroked="t" o:allowincell="f" style="position:absolute;margin-left:0pt;margin-top:-3.25pt;width:483.55pt;height:3.15pt;mso-wrap-style:none;v-text-anchor:middle;mso-position-vertical:top">
+            <v:rect id="shape_0" ID="Forma3" path="m0,0l-2147483645,0l-2147483645,-2147483646l0,-2147483646xe" fillcolor="white" stroked="t" o:allowincell="f" style="position:absolute;margin-left:0pt;margin-top:-3.3pt;width:483.6pt;height:3.2pt;mso-wrap-style:none;v-text-anchor:middle;mso-position-vertical:top">
               <v:fill o:detectmouseclick="t" type="solid" color2="black"/>
               <v:stroke color="black" joinstyle="round" endcap="flat"/>
               <w10:wrap type="square"/>

</xml_diff>